<commit_message>
back at it with those white shoes
</commit_message>
<xml_diff>
--- a/notes.docx
+++ b/notes.docx
@@ -85,12 +85,19 @@
         <w:t>Make a weight or attribute telling which equivalence class it is coming from</w:t>
       </w:r>
     </w:p>
-    <w:p>
-      <w:r>
-        <w:t>Recall they overlap so they should have similar distributions</w:t>
+    <w:p/>
+    <w:p>
+      <w:r>
+        <w:t xml:space="preserve">Randomly sample per each base pair? For distribution </w:t>
       </w:r>
       <w:bookmarkStart w:id="0" w:name="_GoBack"/>
       <w:bookmarkEnd w:id="0"/>
+    </w:p>
+    <w:p/>
+    <w:p>
+      <w:r>
+        <w:t>Recall they overlap so they should have similar distributions</w:t>
+      </w:r>
     </w:p>
     <w:p/>
     <w:p/>

</xml_diff>